<commit_message>
This is all the files needed for Milestone 3.
</commit_message>
<xml_diff>
--- a/module-11/baboolal Milestone 3.docx
+++ b/module-11/baboolal Milestone 3.docx
@@ -70,10 +70,10 @@
     <w:p>
       <w:r>
         <w:drawing>
-          <wp:inline distT="0" distB="0" distL="0" distR="0" wp14:anchorId="48B16782" wp14:editId="33688252">
-            <wp:extent cx="6733309" cy="2057400"/>
-            <wp:effectExtent l="0" t="0" r="0" b="0"/>
-            <wp:docPr id="1585488554" name="Picture 1"/>
+          <wp:inline distT="0" distB="0" distL="0" distR="0" wp14:anchorId="1B2894E2" wp14:editId="31306477">
+            <wp:extent cx="5943600" cy="1859915"/>
+            <wp:effectExtent l="0" t="0" r="0" b="6985"/>
+            <wp:docPr id="1606124103" name="Picture 1"/>
             <wp:cNvGraphicFramePr>
               <a:graphicFrameLocks xmlns:a="http://schemas.openxmlformats.org/drawingml/2006/main" noChangeAspect="1"/>
             </wp:cNvGraphicFramePr>
@@ -81,7 +81,7 @@
               <a:graphicData uri="http://schemas.openxmlformats.org/drawingml/2006/picture">
                 <pic:pic xmlns:pic="http://schemas.openxmlformats.org/drawingml/2006/picture">
                   <pic:nvPicPr>
-                    <pic:cNvPr id="1585488554" name=""/>
+                    <pic:cNvPr id="1606124103" name=""/>
                     <pic:cNvPicPr/>
                   </pic:nvPicPr>
                   <pic:blipFill>
@@ -93,7 +93,7 @@
                   <pic:spPr>
                     <a:xfrm>
                       <a:off x="0" y="0"/>
-                      <a:ext cx="6737203" cy="2058590"/>
+                      <a:ext cx="5943600" cy="1859915"/>
                     </a:xfrm>
                     <a:prstGeom prst="rect">
                       <a:avLst/>
@@ -106,18 +106,6 @@
         </w:drawing>
       </w:r>
     </w:p>
-    <w:p/>
-    <w:p/>
-    <w:p/>
-    <w:p/>
-    <w:p/>
-    <w:p/>
-    <w:p/>
-    <w:p/>
-    <w:p/>
-    <w:p/>
-    <w:p/>
-    <w:p/>
     <w:p>
       <w:pPr>
         <w:rPr>
@@ -136,7 +124,6 @@
           <w:szCs w:val="28"/>
           <w:u w:val="single"/>
         </w:rPr>
-        <w:lastRenderedPageBreak/>
         <w:t>Report #</w:t>
       </w:r>
       <w:r>
@@ -219,10 +206,7 @@
         <w:t>This</w:t>
       </w:r>
       <w:r>
-        <w:t xml:space="preserve"> </w:t>
-      </w:r>
-      <w:r>
-        <w:t xml:space="preserve">report shows total bottles sold per wine type and </w:t>
+        <w:t xml:space="preserve"> report shows total bottles sold per wine type and </w:t>
       </w:r>
       <w:r>
         <w:t>tracks</w:t>
@@ -240,10 +224,10 @@
     <w:p>
       <w:r>
         <w:drawing>
-          <wp:inline distT="0" distB="0" distL="0" distR="0" wp14:anchorId="2757149D" wp14:editId="29D586BF">
-            <wp:extent cx="5943600" cy="4039235"/>
+          <wp:inline distT="0" distB="0" distL="0" distR="0" wp14:anchorId="7B7A6A9C" wp14:editId="2258D6D0">
+            <wp:extent cx="5391427" cy="1828894"/>
             <wp:effectExtent l="0" t="0" r="0" b="0"/>
-            <wp:docPr id="1186266055" name="Picture 1"/>
+            <wp:docPr id="1766601694" name="Picture 1"/>
             <wp:cNvGraphicFramePr>
               <a:graphicFrameLocks xmlns:a="http://schemas.openxmlformats.org/drawingml/2006/main" noChangeAspect="1"/>
             </wp:cNvGraphicFramePr>
@@ -251,7 +235,7 @@
               <a:graphicData uri="http://schemas.openxmlformats.org/drawingml/2006/picture">
                 <pic:pic xmlns:pic="http://schemas.openxmlformats.org/drawingml/2006/picture">
                   <pic:nvPicPr>
-                    <pic:cNvPr id="1186266055" name=""/>
+                    <pic:cNvPr id="1766601694" name=""/>
                     <pic:cNvPicPr/>
                   </pic:nvPicPr>
                   <pic:blipFill>
@@ -263,7 +247,7 @@
                   <pic:spPr>
                     <a:xfrm>
                       <a:off x="0" y="0"/>
-                      <a:ext cx="5943600" cy="4039235"/>
+                      <a:ext cx="5391427" cy="1828894"/>
                     </a:xfrm>
                     <a:prstGeom prst="rect">
                       <a:avLst/>
@@ -297,61 +281,6 @@
           <w:u w:val="single"/>
         </w:rPr>
       </w:pPr>
-    </w:p>
-    <w:p>
-      <w:pPr>
-        <w:rPr>
-          <w:b/>
-          <w:bCs/>
-          <w:sz w:val="28"/>
-          <w:szCs w:val="28"/>
-          <w:u w:val="single"/>
-        </w:rPr>
-      </w:pPr>
-    </w:p>
-    <w:p>
-      <w:pPr>
-        <w:rPr>
-          <w:b/>
-          <w:bCs/>
-          <w:sz w:val="28"/>
-          <w:szCs w:val="28"/>
-          <w:u w:val="single"/>
-        </w:rPr>
-      </w:pPr>
-    </w:p>
-    <w:p>
-      <w:pPr>
-        <w:rPr>
-          <w:b/>
-          <w:bCs/>
-          <w:sz w:val="28"/>
-          <w:szCs w:val="28"/>
-          <w:u w:val="single"/>
-        </w:rPr>
-      </w:pPr>
-    </w:p>
-    <w:p>
-      <w:pPr>
-        <w:rPr>
-          <w:b/>
-          <w:bCs/>
-          <w:sz w:val="28"/>
-          <w:szCs w:val="28"/>
-          <w:u w:val="single"/>
-        </w:rPr>
-      </w:pPr>
-    </w:p>
-    <w:p>
-      <w:pPr>
-        <w:rPr>
-          <w:b/>
-          <w:bCs/>
-          <w:sz w:val="28"/>
-          <w:szCs w:val="28"/>
-          <w:u w:val="single"/>
-        </w:rPr>
-      </w:pPr>
       <w:r>
         <w:rPr>
           <w:b/>
@@ -434,10 +363,10 @@
     <w:p>
       <w:r>
         <w:drawing>
-          <wp:inline distT="0" distB="0" distL="0" distR="0" wp14:anchorId="33387A4C" wp14:editId="49D1A7E5">
-            <wp:extent cx="5943600" cy="2797175"/>
-            <wp:effectExtent l="0" t="0" r="0" b="3175"/>
-            <wp:docPr id="1048754493" name="Picture 1"/>
+          <wp:inline distT="0" distB="0" distL="0" distR="0" wp14:anchorId="65DFC86C" wp14:editId="38670B8D">
+            <wp:extent cx="5943600" cy="1794510"/>
+            <wp:effectExtent l="0" t="0" r="0" b="0"/>
+            <wp:docPr id="412554490" name="Picture 1"/>
             <wp:cNvGraphicFramePr>
               <a:graphicFrameLocks xmlns:a="http://schemas.openxmlformats.org/drawingml/2006/main" noChangeAspect="1"/>
             </wp:cNvGraphicFramePr>
@@ -445,7 +374,7 @@
               <a:graphicData uri="http://schemas.openxmlformats.org/drawingml/2006/picture">
                 <pic:pic xmlns:pic="http://schemas.openxmlformats.org/drawingml/2006/picture">
                   <pic:nvPicPr>
-                    <pic:cNvPr id="1048754493" name=""/>
+                    <pic:cNvPr id="412554490" name=""/>
                     <pic:cNvPicPr/>
                   </pic:nvPicPr>
                   <pic:blipFill>
@@ -457,7 +386,7 @@
                   <pic:spPr>
                     <a:xfrm>
                       <a:off x="0" y="0"/>
-                      <a:ext cx="5943600" cy="2797175"/>
+                      <a:ext cx="5943600" cy="1794510"/>
                     </a:xfrm>
                     <a:prstGeom prst="rect">
                       <a:avLst/>
@@ -1311,6 +1240,7 @@
   <w:style w:type="character" w:default="1" w:styleId="DefaultParagraphFont">
     <w:name w:val="Default Paragraph Font"/>
     <w:uiPriority w:val="1"/>
+    <w:semiHidden/>
     <w:unhideWhenUsed/>
   </w:style>
   <w:style w:type="table" w:default="1" w:styleId="TableNormal">

</xml_diff>